<commit_message>
Update 10/4/2023 8:53AM EST
Updates as of 8:53AM EST on 10/4/2023.
</commit_message>
<xml_diff>
--- a/WAR PREVENTION SECURITY SYSTEMS/ILLEGAL WAR ACTS/ETHNIC CLEANSING PREVENTION SECURITY SYSTEMS/20230714 - MCE123 Technology Development - Ethnic Cleansing Prevention Security Systems - v1.0.0.12.docx
+++ b/WAR PREVENTION SECURITY SYSTEMS/ILLEGAL WAR ACTS/ETHNIC CLEANSING PREVENTION SECURITY SYSTEMS/20230714 - MCE123 Technology Development - Ethnic Cleansing Prevention Security Systems - v1.0.0.12.docx
@@ -265,7 +265,25 @@
           <w:bCs/>
           <w:u w:val="single"/>
         </w:rPr>
-        <w:t>GLOBAL SECURITY SYSTEMS</w:t>
+        <w:t xml:space="preserve">GLOBAL SECURITY </w:t>
+      </w:r>
+      <w:r>
+        <w:rPr>
+          <w:rStyle w:val="SubtleReference"/>
+          <w:b/>
+          <w:bCs/>
+          <w:u w:val="single"/>
+        </w:rPr>
+        <w:t>SYSTEM</w:t>
+      </w:r>
+      <w:r>
+        <w:rPr>
+          <w:rStyle w:val="SubtleReference"/>
+          <w:b/>
+          <w:bCs/>
+          <w:u w:val="single"/>
+        </w:rPr>
+        <w:t xml:space="preserve"> SOFTWARE</w:t>
       </w:r>
       <w:r>
         <w:rPr>
@@ -294,7 +312,19 @@
         <w:rPr>
           <w:rStyle w:val="SubtleReference"/>
         </w:rPr>
-        <w:t xml:space="preserve">”, shall be run only at United Nations Global Security Data Centers around the world, and </w:t>
+        <w:t xml:space="preserve">”, shall be run only at United Nations </w:t>
+      </w:r>
+      <w:r>
+        <w:rPr>
+          <w:rStyle w:val="SubtleReference"/>
+        </w:rPr>
+        <w:t>approved data centers</w:t>
+      </w:r>
+      <w:r>
+        <w:rPr>
+          <w:rStyle w:val="SubtleReference"/>
+        </w:rPr>
+        <w:t xml:space="preserve"> around the world, and </w:t>
       </w:r>
       <w:r>
         <w:rPr>
@@ -865,10 +895,7 @@
         <w:t>ANY CONFLICT</w:t>
       </w:r>
       <w:r>
-        <w:t>,</w:t>
-      </w:r>
-      <w:r>
-        <w:t xml:space="preserve"> </w:t>
+        <w:t xml:space="preserve">, </w:t>
       </w:r>
       <w:r>
         <w:rPr>

</xml_diff>